<commit_message>
documentation missing 5 tests
</commit_message>
<xml_diff>
--- a/Investigacion.docx
+++ b/Investigacion.docx
@@ -107,6 +107,8 @@
           <w:lang w:val="en-US"/>
         </w:rPr>
       </w:pPr>
+      <w:bookmarkStart w:id="0" w:name="_Hlk512250614"/>
+      <w:bookmarkStart w:id="1" w:name="_GoBack"/>
       <w:r>
         <w:rPr>
           <w:sz w:val="28"/>
@@ -116,18 +118,21 @@
         <w:t>Set up instructions</w:t>
       </w:r>
     </w:p>
-    <w:p>
-      <w:pPr>
-        <w:rPr>
-          <w:sz w:val="28"/>
-          <w:szCs w:val="28"/>
-          <w:lang w:val="en-US"/>
-        </w:rPr>
-      </w:pPr>
-      <w:r>
-        <w:rPr>
-          <w:sz w:val="28"/>
-          <w:szCs w:val="28"/>
+    <w:bookmarkEnd w:id="0"/>
+    <w:bookmarkEnd w:id="1"/>
+    <w:p>
+      <w:pPr>
+        <w:rPr>
+          <w:sz w:val="28"/>
+          <w:szCs w:val="28"/>
+          <w:lang w:val="en-US"/>
+        </w:rPr>
+      </w:pPr>
+      <w:r>
+        <w:rPr>
+          <w:sz w:val="28"/>
+          <w:szCs w:val="28"/>
+          <w:highlight w:val="yellow"/>
           <w:lang w:val="en-US"/>
         </w:rPr>
         <w:t>Evidence or references to back up claims.</w:t>
@@ -1693,6 +1698,7 @@
     </w:p>
     <w:p>
       <w:pPr>
+        <w:ind w:left="708"/>
         <w:rPr>
           <w:sz w:val="28"/>
           <w:szCs w:val="28"/>
@@ -1774,6 +1780,7 @@
     </w:p>
     <w:p>
       <w:pPr>
+        <w:ind w:left="708"/>
         <w:rPr>
           <w:sz w:val="28"/>
           <w:szCs w:val="28"/>
@@ -1791,6 +1798,7 @@
     </w:p>
     <w:p>
       <w:pPr>
+        <w:ind w:left="708"/>
         <w:rPr>
           <w:sz w:val="28"/>
           <w:szCs w:val="28"/>
@@ -1824,6 +1832,7 @@
     </w:p>
     <w:p>
       <w:pPr>
+        <w:ind w:left="708"/>
         <w:rPr>
           <w:sz w:val="28"/>
           <w:szCs w:val="28"/>
@@ -1940,8 +1949,6 @@
         </w:rPr>
         <w:t>For the http requests, threads can sleep until the server respond.</w:t>
       </w:r>
-      <w:bookmarkStart w:id="0" w:name="_GoBack"/>
-      <w:bookmarkEnd w:id="0"/>
     </w:p>
     <w:p>
       <w:pPr>
@@ -2290,6 +2297,7 @@
           <w:szCs w:val="28"/>
           <w:lang w:val="en-US"/>
         </w:rPr>
+        <w:lastRenderedPageBreak/>
         <w:t xml:space="preserve">Vulnerable to </w:t>
       </w:r>
       <w:proofErr w:type="spellStart"/>
@@ -2387,15 +2395,7 @@
           <w:szCs w:val="28"/>
           <w:lang w:val="en-US"/>
         </w:rPr>
-        <w:t>Vulnerable</w:t>
-      </w:r>
-      <w:r>
-        <w:rPr>
-          <w:sz w:val="28"/>
-          <w:szCs w:val="28"/>
-          <w:lang w:val="en-US"/>
-        </w:rPr>
-        <w:t xml:space="preserve"> to </w:t>
+        <w:t xml:space="preserve">Vulnerable to </w:t>
       </w:r>
       <w:proofErr w:type="spellStart"/>
       <w:r>
@@ -3196,6 +3196,7 @@
           <w:szCs w:val="28"/>
           <w:lang w:val="en-US"/>
         </w:rPr>
+        <w:lastRenderedPageBreak/>
         <w:t>OutPutStreamClass</w:t>
       </w:r>
       <w:proofErr w:type="spellEnd"/>
@@ -3242,7 +3243,6 @@
           <w:szCs w:val="28"/>
           <w:lang w:val="en-US"/>
         </w:rPr>
-        <w:lastRenderedPageBreak/>
         <w:t>AutomateLogInJava</w:t>
       </w:r>
       <w:proofErr w:type="spellEnd"/>
@@ -3423,6 +3423,42 @@
             <w:lang w:val="en-US"/>
           </w:rPr>
           <w:t>http://www.baeldung.com/java-executor-wait-for-threads</w:t>
+        </w:r>
+      </w:hyperlink>
+      <w:r>
+        <w:rPr>
+          <w:sz w:val="28"/>
+          <w:szCs w:val="28"/>
+          <w:lang w:val="en-US"/>
+        </w:rPr>
+        <w:t xml:space="preserve"> </w:t>
+      </w:r>
+    </w:p>
+    <w:p>
+      <w:pPr>
+        <w:rPr>
+          <w:sz w:val="28"/>
+          <w:szCs w:val="28"/>
+          <w:lang w:val="en-US"/>
+        </w:rPr>
+      </w:pPr>
+      <w:r>
+        <w:rPr>
+          <w:sz w:val="28"/>
+          <w:szCs w:val="28"/>
+          <w:lang w:val="en-US"/>
+        </w:rPr>
+        <w:t xml:space="preserve">SQLINJECTION: </w:t>
+      </w:r>
+      <w:hyperlink r:id="rId26" w:history="1">
+        <w:r>
+          <w:rPr>
+            <w:rStyle w:val="Hipervnculo"/>
+            <w:sz w:val="28"/>
+            <w:szCs w:val="28"/>
+            <w:lang w:val="en-US"/>
+          </w:rPr>
+          <w:t>https://www.w3schools.com/sql/sql_injection.asp</w:t>
         </w:r>
       </w:hyperlink>
       <w:r>

</xml_diff>